<commit_message>
fix file pattern bug
</commit_message>
<xml_diff>
--- a/src/test/resources/sample1-templ.docx
+++ b/src/test/resources/sample1-templ.docx
@@ -4,7 +4,11 @@
   <w:body>
     <w:p>
       <w:pPr>
-        <w:pStyle w:val="style0"/>
+        <w:pStyle w:val="Normal"/>
+        <w:rPr>
+          <w:b/>
+          <w:lang w:val="en-US"/>
+        </w:rPr>
       </w:pPr>
       <w:r>
         <w:rPr>
@@ -25,42 +29,24 @@
     </w:p>
     <w:p>
       <w:pPr>
-        <w:pStyle w:val="style0"/>
+        <w:pStyle w:val="Normal"/>
+        <w:rPr>
+          <w:lang w:val="en-US"/>
+        </w:rPr>
       </w:pPr>
       <w:r>
         <w:rPr>
           <w:lang w:val="en-US"/>
         </w:rPr>
-        <w:t xml:space="preserve">The </w:t>
-      </w:r>
-      <w:r>
-        <w:rPr>
-          <w:lang w:val="en-US"/>
-        </w:rPr>
-        <w:t xml:space="preserve">{{animal}} </w:t>
-      </w:r>
-      <w:r>
-        <w:rPr>
-          <w:lang w:val="en-US"/>
-        </w:rPr>
-        <w:t xml:space="preserve">eats a </w:t>
-      </w:r>
-      <w:r>
-        <w:rPr>
-          <w:lang w:val="en-US"/>
-        </w:rPr>
-        <w:t>{{food}}.</w:t>
-      </w:r>
-      <w:r>
-        <w:rPr>
-          <w:lang w:val="en-US"/>
-        </w:rPr>
-        <w:t xml:space="preserve"> </w:t>
+        <w:t xml:space="preserve">The {{animal}} eats a {{food}}.. </w:t>
       </w:r>
     </w:p>
     <w:p>
       <w:pPr>
-        <w:pStyle w:val="style0"/>
+        <w:pStyle w:val="Normal"/>
+        <w:rPr>
+          <w:lang w:val="en-US"/>
+        </w:rPr>
       </w:pPr>
       <w:r>
         <w:rPr>
@@ -71,7 +57,8 @@
     </w:p>
     <w:p>
       <w:pPr>
-        <w:pStyle w:val="style0"/>
+        <w:pStyle w:val="Normal"/>
+        <w:rPr/>
       </w:pPr>
       <w:r>
         <w:rPr/>
@@ -79,11 +66,11 @@
     </w:p>
     <w:p>
       <w:pPr>
-        <w:pStyle w:val="style0"/>
+        <w:pStyle w:val="Normal"/>
         <w:widowControl/>
         <w:suppressAutoHyphens w:val="true"/>
-        <w:spacing w:after="200" w:before="0" w:line="276" w:lineRule="auto"/>
-        <w:contextualSpacing w:val="false"/>
+        <w:spacing w:lineRule="auto" w:line="276" w:before="0" w:after="200"/>
+        <w:rPr/>
       </w:pPr>
       <w:r>
         <w:rPr/>
@@ -91,12 +78,12 @@
     </w:p>
     <w:sectPr>
       <w:type w:val="nextPage"/>
-      <w:pgSz w:h="16838" w:w="11906"/>
-      <w:pgMar w:bottom="1134" w:footer="0" w:gutter="0" w:header="0" w:left="1417" w:right="1417" w:top="1417"/>
+      <w:pgSz w:w="11906" w:h="16838"/>
+      <w:pgMar w:left="1417" w:right="1417" w:header="0" w:top="1417" w:footer="0" w:bottom="1134" w:gutter="0"/>
       <w:pgNumType w:fmt="decimal"/>
       <w:formProt w:val="false"/>
       <w:textDirection w:val="lrTb"/>
-      <w:docGrid w:charSpace="16384" w:linePitch="360" w:type="default"/>
+      <w:docGrid w:type="default" w:linePitch="360" w:charSpace="4294965247"/>
     </w:sectPr>
   </w:body>
 </w:document>
@@ -104,84 +91,94 @@
 
 <file path=word/styles.xml><?xml version="1.0" encoding="utf-8"?>
 <w:styles xmlns:w="http://schemas.openxmlformats.org/wordprocessingml/2006/main">
-  <w:style w:styleId="style0" w:type="paragraph">
-    <w:name w:val="Standard"/>
-    <w:next w:val="style0"/>
+  <w:docDefaults>
+    <w:rPrDefault>
+      <w:rPr>
+        <w:rFonts w:ascii="Liberation Serif" w:hAnsi="Liberation Serif" w:eastAsia="Droid Sans Fallback" w:cs="Droid Sans Devanagari"/>
+        <w:sz w:val="24"/>
+        <w:szCs w:val="24"/>
+        <w:lang w:val="de-DE" w:eastAsia="zh-CN" w:bidi="hi-IN"/>
+      </w:rPr>
+    </w:rPrDefault>
+    <w:pPrDefault>
+      <w:pPr/>
+    </w:pPrDefault>
+  </w:docDefaults>
+  <w:style w:type="paragraph" w:styleId="Normal">
+    <w:name w:val="Normal"/>
     <w:pPr>
       <w:widowControl/>
       <w:suppressAutoHyphens w:val="true"/>
-      <w:spacing w:after="200" w:before="0" w:line="276" w:lineRule="auto"/>
-      <w:contextualSpacing w:val="false"/>
+      <w:bidi w:val="0"/>
+      <w:spacing w:lineRule="auto" w:line="276" w:before="0" w:after="200"/>
+      <w:jc w:val="left"/>
     </w:pPr>
     <w:rPr>
-      <w:rFonts w:ascii="Calibri" w:cs="Calibri" w:eastAsia="DejaVu Sans" w:hAnsi="Calibri"/>
+      <w:rFonts w:ascii="Calibri" w:hAnsi="Calibri" w:eastAsia="DejaVu Sans" w:cs="Calibri"/>
       <w:color w:val="00000A"/>
       <w:sz w:val="22"/>
       <w:szCs w:val="22"/>
-      <w:lang w:bidi="ar-SA" w:eastAsia="en-US" w:val="de-DE"/>
+      <w:lang w:val="de-DE" w:eastAsia="en-US" w:bidi="ar-SA"/>
     </w:rPr>
   </w:style>
-  <w:style w:styleId="style15" w:type="character">
+  <w:style w:type="character" w:styleId="DefaultParagraphFont">
     <w:name w:val="Default Paragraph Font"/>
-    <w:next w:val="style15"/>
     <w:rPr/>
   </w:style>
-  <w:style w:styleId="style16" w:type="paragraph">
+  <w:style w:type="paragraph" w:styleId="Berschrift">
     <w:name w:val="Überschrift"/>
-    <w:basedOn w:val="style0"/>
-    <w:next w:val="style17"/>
+    <w:basedOn w:val="Normal"/>
+    <w:next w:val="Textkrper"/>
     <w:pPr>
       <w:keepNext/>
-      <w:spacing w:after="120" w:before="240"/>
-      <w:contextualSpacing w:val="false"/>
+      <w:spacing w:before="240" w:after="120"/>
     </w:pPr>
     <w:rPr>
-      <w:rFonts w:ascii="Nimbus Sans L" w:cs="DejaVu Sans" w:eastAsia="DejaVu Sans" w:hAnsi="Nimbus Sans L"/>
+      <w:rFonts w:ascii="Nimbus Sans L" w:hAnsi="Nimbus Sans L" w:eastAsia="DejaVu Sans" w:cs="DejaVu Sans"/>
       <w:sz w:val="28"/>
       <w:szCs w:val="28"/>
     </w:rPr>
   </w:style>
-  <w:style w:styleId="style17" w:type="paragraph">
+  <w:style w:type="paragraph" w:styleId="Textkrper">
     <w:name w:val="Textkörper"/>
-    <w:basedOn w:val="style0"/>
-    <w:next w:val="style17"/>
+    <w:basedOn w:val="Normal"/>
     <w:pPr>
-      <w:spacing w:after="120" w:before="0"/>
-      <w:contextualSpacing w:val="false"/>
+      <w:spacing w:lineRule="auto" w:line="288" w:before="0" w:after="120"/>
     </w:pPr>
     <w:rPr/>
   </w:style>
-  <w:style w:styleId="style18" w:type="paragraph">
+  <w:style w:type="paragraph" w:styleId="Liste">
     <w:name w:val="Liste"/>
-    <w:basedOn w:val="style17"/>
-    <w:next w:val="style18"/>
+    <w:basedOn w:val="Textkrper"/>
     <w:pPr/>
-    <w:rPr/>
+    <w:rPr>
+      <w:rFonts w:cs="Droid Sans Devanagari"/>
+    </w:rPr>
   </w:style>
-  <w:style w:styleId="style19" w:type="paragraph">
+  <w:style w:type="paragraph" w:styleId="Beschriftung">
     <w:name w:val="Beschriftung"/>
-    <w:basedOn w:val="style0"/>
-    <w:next w:val="style19"/>
+    <w:basedOn w:val="Normal"/>
     <w:pPr>
       <w:suppressLineNumbers/>
-      <w:spacing w:after="120" w:before="120"/>
-      <w:contextualSpacing w:val="false"/>
+      <w:spacing w:before="120" w:after="120"/>
     </w:pPr>
     <w:rPr>
+      <w:rFonts w:cs="Droid Sans Devanagari"/>
       <w:i/>
       <w:iCs/>
       <w:sz w:val="24"/>
       <w:szCs w:val="24"/>
     </w:rPr>
   </w:style>
-  <w:style w:styleId="style20" w:type="paragraph">
+  <w:style w:type="paragraph" w:styleId="Verzeichnis">
     <w:name w:val="Verzeichnis"/>
-    <w:basedOn w:val="style0"/>
-    <w:next w:val="style20"/>
+    <w:basedOn w:val="Normal"/>
     <w:pPr>
       <w:suppressLineNumbers/>
     </w:pPr>
-    <w:rPr/>
+    <w:rPr>
+      <w:rFonts w:cs="Droid Sans Devanagari"/>
+    </w:rPr>
   </w:style>
 </w:styles>
 </file>
</xml_diff>